<commit_message>
Completed homework 8 and 9.
</commit_message>
<xml_diff>
--- a/SE4151/Assignments/Mazza_Module8.docx
+++ b/SE4151/Assignments/Mazza_Module8.docx
@@ -1,6 +1,6 @@
 
 <file path=word/document.xml><?xml version="1.0" encoding="utf-8"?>
-<w:document xmlns:ve="http://schemas.openxmlformats.org/markup-compatibility/2006" xmlns:o="urn:schemas-microsoft-com:office:office" xmlns:r="http://schemas.openxmlformats.org/officeDocument/2006/relationships" xmlns:m="http://schemas.openxmlformats.org/officeDocument/2006/math" xmlns:v="urn:schemas-microsoft-com:vml" xmlns:wp="http://schemas.openxmlformats.org/drawingml/2006/wordprocessingDrawing" xmlns:w10="urn:schemas-microsoft-com:office:word" xmlns:w="http://schemas.openxmlformats.org/wordprocessingml/2006/main" xmlns:wne="http://schemas.microsoft.com/office/word/2006/wordml">
+<w:document xmlns:wpc="http://schemas.microsoft.com/office/word/2010/wordprocessingCanvas" xmlns:mo="http://schemas.microsoft.com/office/mac/office/2008/main" xmlns:mc="http://schemas.openxmlformats.org/markup-compatibility/2006" xmlns:mv="urn:schemas-microsoft-com:mac:vml" xmlns:o="urn:schemas-microsoft-com:office:office" xmlns:r="http://schemas.openxmlformats.org/officeDocument/2006/relationships" xmlns:m="http://schemas.openxmlformats.org/officeDocument/2006/math" xmlns:v="urn:schemas-microsoft-com:vml" xmlns:wp14="http://schemas.microsoft.com/office/word/2010/wordprocessingDrawing" xmlns:wp="http://schemas.openxmlformats.org/drawingml/2006/wordprocessingDrawing" xmlns:w10="urn:schemas-microsoft-com:office:word" xmlns:w="http://schemas.openxmlformats.org/wordprocessingml/2006/main" xmlns:w14="http://schemas.microsoft.com/office/word/2010/wordml" xmlns:wpg="http://schemas.microsoft.com/office/word/2010/wordprocessingGroup" xmlns:wpi="http://schemas.microsoft.com/office/word/2010/wordprocessingInk" xmlns:wne="http://schemas.microsoft.com/office/word/2006/wordml" xmlns:wps="http://schemas.microsoft.com/office/word/2010/wordprocessingShape" mc:Ignorable="w14 wp14">
   <w:body>
     <w:p>
       <w:pPr>
@@ -25,16 +25,193 @@
       </w:r>
     </w:p>
     <w:p>
-      <w:r>
-        <w:t>Complete the following problems at the end of Chapter 16 in B&amp;F:  8, 11, 16, 18 (if using fourth edition) or 9, 14, 19, 21 (if using fifth edition).  For the "simple illustration" of learning curves I'm looking for a graphic vice textual response.  Turn them in to me via Blackboard.  Be sure to include your own last name and "Module 8" in the file name (</w:t>
-      </w:r>
-      <w:proofErr w:type="spellStart"/>
-      <w:r>
-        <w:t>ie</w:t>
-      </w:r>
-      <w:proofErr w:type="spellEnd"/>
-      <w:r>
-        <w:t>, "Smith_Mod8.doc").</w:t>
+      <w:pPr>
+        <w:rPr>
+          <w:b/>
+        </w:rPr>
+      </w:pPr>
+      <w:r>
+        <w:rPr>
+          <w:b/>
+        </w:rPr>
+        <w:t xml:space="preserve">Question 9:  </w:t>
+      </w:r>
+      <w:r>
+        <w:rPr>
+          <w:b/>
+        </w:rPr>
+        <w:t>Identify and describe some of the measures of disposability.</w:t>
+      </w:r>
+    </w:p>
+    <w:p>
+      <w:r>
+        <w:t>Disposability can be measured both as a function of reduction in waste and of reduction on environmental impact.  Directly reducing waste can be accomplished by using fewer materials during production, using materials that can be recycled, and designing for component reuse.  The percentage of a system that can be reduced, reused, or recycled is a measure of disposability.  Likewise, making material choices that are biodegradable or at the very least environmentally friendly affects the impact to the environment.  The percentage of a system that can be disposed of in an ecologically friendly manner is also a measure of disposability.</w:t>
+      </w:r>
+      <w:bookmarkStart w:id="0" w:name="_GoBack"/>
+      <w:bookmarkEnd w:id="0"/>
+    </w:p>
+    <w:p>
+      <w:pPr>
+        <w:rPr>
+          <w:b/>
+        </w:rPr>
+      </w:pPr>
+      <w:r>
+        <w:rPr>
+          <w:b/>
+        </w:rPr>
+        <w:t xml:space="preserve">Question 14:  </w:t>
+      </w:r>
+      <w:r>
+        <w:rPr>
+          <w:b/>
+        </w:rPr>
+        <w:t>What impact might the results of the functional analysis (described in Section 4.1) have on producibility?</w:t>
+      </w:r>
+    </w:p>
+    <w:p>
+      <w:r>
+        <w:t xml:space="preserve">During the preliminary design requirements the </w:t>
+      </w:r>
+      <w:r>
+        <w:rPr>
+          <w:i/>
+        </w:rPr>
+        <w:t>whats</w:t>
+      </w:r>
+      <w:r>
+        <w:t xml:space="preserve"> become </w:t>
+      </w:r>
+      <w:r>
+        <w:rPr>
+          <w:i/>
+        </w:rPr>
+        <w:t>hows</w:t>
+      </w:r>
+      <w:r>
+        <w:t xml:space="preserve"> and drive decisions that begin to place constraints on</w:t>
+      </w:r>
+      <w:r>
+        <w:t xml:space="preserve"> construction and manufacturing.  These decisions wi</w:t>
+      </w:r>
+      <w:r>
+        <w:t>ll affect, among other factors, the material selections</w:t>
+      </w:r>
+      <w:r>
+        <w:t xml:space="preserve"> and processes required to bring a system into being.</w:t>
+      </w:r>
+      <w:r>
+        <w:t xml:space="preserve">  Historically, greater consideration has been given to producibility versus disposability.</w:t>
+      </w:r>
+    </w:p>
+    <w:p>
+      <w:pPr>
+        <w:rPr>
+          <w:b/>
+        </w:rPr>
+      </w:pPr>
+      <w:r>
+        <w:rPr>
+          <w:b/>
+        </w:rPr>
+        <w:t xml:space="preserve">Question 19:  </w:t>
+      </w:r>
+      <w:r>
+        <w:rPr>
+          <w:b/>
+        </w:rPr>
+        <w:t xml:space="preserve">Describe what is meant by a </w:t>
+      </w:r>
+      <w:r>
+        <w:rPr>
+          <w:b/>
+          <w:i/>
+        </w:rPr>
+        <w:t>learning curve</w:t>
+      </w:r>
+      <w:r>
+        <w:rPr>
+          <w:b/>
+        </w:rPr>
+        <w:t>.  Provide a simple illustration of a 70% and an 80% learning curve.  Under what conditions can learning curves be applied?</w:t>
+      </w:r>
+    </w:p>
+    <w:p>
+      <w:r>
+        <w:t xml:space="preserve">A learning curve is a plot (literal or figurative) which describes the decreasingly reduced time required to perform a task each successive time it is undertaken.  </w:t>
+      </w:r>
+      <w:r>
+        <w:t xml:space="preserve">Due to the decreasing reduction in time, the plot appears logarithmic (or at least non-linear).  </w:t>
+      </w:r>
+    </w:p>
+    <w:p>
+      <w:r>
+        <w:rPr>
+          <w:noProof/>
+          <w:lang w:bidi="ar-SA"/>
+        </w:rPr>
+        <w:lastRenderedPageBreak/>
+        <w:drawing>
+          <wp:inline distT="0" distB="0" distL="0" distR="0" wp14:anchorId="44E7C0DC" wp14:editId="6AEB4A44">
+            <wp:extent cx="5486400" cy="3200400"/>
+            <wp:effectExtent l="0" t="0" r="0" b="0"/>
+            <wp:docPr id="1" name="Chart 1"/>
+            <wp:cNvGraphicFramePr/>
+            <a:graphic xmlns:a="http://schemas.openxmlformats.org/drawingml/2006/main">
+              <a:graphicData uri="http://schemas.openxmlformats.org/drawingml/2006/chart">
+                <c:chart xmlns:c="http://schemas.openxmlformats.org/drawingml/2006/chart" xmlns:r="http://schemas.openxmlformats.org/officeDocument/2006/relationships" r:id="rId8"/>
+              </a:graphicData>
+            </a:graphic>
+          </wp:inline>
+        </w:drawing>
+      </w:r>
+    </w:p>
+    <w:p>
+      <w:r>
+        <w:t>Learning curves can be applied where there exists a coordinated and integrated set of activities that are repeated over time, affording a reduction in the amount of tim</w:t>
+      </w:r>
+      <w:r>
+        <w:t>e re</w:t>
+      </w:r>
+      <w:r>
+        <w:t>quired to perform each activity and equating to a reduction in the cost per unit of output.</w:t>
+      </w:r>
+    </w:p>
+    <w:p>
+      <w:pPr>
+        <w:rPr>
+          <w:b/>
+        </w:rPr>
+      </w:pPr>
+      <w:r>
+        <w:rPr>
+          <w:b/>
+        </w:rPr>
+        <w:t xml:space="preserve">Question 21:  </w:t>
+      </w:r>
+      <w:r>
+        <w:rPr>
+          <w:b/>
+        </w:rPr>
+        <w:t xml:space="preserve">Define what is meant by </w:t>
+      </w:r>
+      <w:r>
+        <w:rPr>
+          <w:b/>
+          <w:i/>
+        </w:rPr>
+        <w:t>green engineering</w:t>
+      </w:r>
+      <w:r>
+        <w:rPr>
+          <w:b/>
+        </w:rPr>
+        <w:t>.</w:t>
+      </w:r>
+    </w:p>
+    <w:p>
+      <w:r>
+        <w:t>Environmentally conscious design and manufacturing (ECDM) describes a paradigm under which engineering can be done in a manner mindful of disposability, sustainability, and industrial ecology.  This is known as green engineering.</w:t>
       </w:r>
     </w:p>
     <w:sectPr>
@@ -48,7 +225,7 @@
 </file>
 
 <file path=word/endnotes.xml><?xml version="1.0" encoding="utf-8"?>
-<w:endnotes xmlns:ve="http://schemas.openxmlformats.org/markup-compatibility/2006" xmlns:o="urn:schemas-microsoft-com:office:office" xmlns:r="http://schemas.openxmlformats.org/officeDocument/2006/relationships" xmlns:m="http://schemas.openxmlformats.org/officeDocument/2006/math" xmlns:v="urn:schemas-microsoft-com:vml" xmlns:wp="http://schemas.openxmlformats.org/drawingml/2006/wordprocessingDrawing" xmlns:w10="urn:schemas-microsoft-com:office:word" xmlns:w="http://schemas.openxmlformats.org/wordprocessingml/2006/main" xmlns:wne="http://schemas.microsoft.com/office/word/2006/wordml">
+<w:endnotes xmlns:wpc="http://schemas.microsoft.com/office/word/2010/wordprocessingCanvas" xmlns:mo="http://schemas.microsoft.com/office/mac/office/2008/main" xmlns:mc="http://schemas.openxmlformats.org/markup-compatibility/2006" xmlns:mv="urn:schemas-microsoft-com:mac:vml" xmlns:o="urn:schemas-microsoft-com:office:office" xmlns:r="http://schemas.openxmlformats.org/officeDocument/2006/relationships" xmlns:m="http://schemas.openxmlformats.org/officeDocument/2006/math" xmlns:v="urn:schemas-microsoft-com:vml" xmlns:wp14="http://schemas.microsoft.com/office/word/2010/wordprocessingDrawing" xmlns:wp="http://schemas.openxmlformats.org/drawingml/2006/wordprocessingDrawing" xmlns:w10="urn:schemas-microsoft-com:office:word" xmlns:w="http://schemas.openxmlformats.org/wordprocessingml/2006/main" xmlns:w14="http://schemas.microsoft.com/office/word/2010/wordml" xmlns:wpg="http://schemas.microsoft.com/office/word/2010/wordprocessingGroup" xmlns:wpi="http://schemas.microsoft.com/office/word/2010/wordprocessingInk" xmlns:wne="http://schemas.microsoft.com/office/word/2006/wordml" xmlns:wps="http://schemas.microsoft.com/office/word/2010/wordprocessingShape" mc:Ignorable="w14 wp14">
   <w:endnote w:type="separator" w:id="-1">
     <w:p>
       <w:pPr>
@@ -73,7 +250,7 @@
 </file>
 
 <file path=word/footnotes.xml><?xml version="1.0" encoding="utf-8"?>
-<w:footnotes xmlns:ve="http://schemas.openxmlformats.org/markup-compatibility/2006" xmlns:o="urn:schemas-microsoft-com:office:office" xmlns:r="http://schemas.openxmlformats.org/officeDocument/2006/relationships" xmlns:m="http://schemas.openxmlformats.org/officeDocument/2006/math" xmlns:v="urn:schemas-microsoft-com:vml" xmlns:wp="http://schemas.openxmlformats.org/drawingml/2006/wordprocessingDrawing" xmlns:w10="urn:schemas-microsoft-com:office:word" xmlns:w="http://schemas.openxmlformats.org/wordprocessingml/2006/main" xmlns:wne="http://schemas.microsoft.com/office/word/2006/wordml">
+<w:footnotes xmlns:wpc="http://schemas.microsoft.com/office/word/2010/wordprocessingCanvas" xmlns:mo="http://schemas.microsoft.com/office/mac/office/2008/main" xmlns:mc="http://schemas.openxmlformats.org/markup-compatibility/2006" xmlns:mv="urn:schemas-microsoft-com:mac:vml" xmlns:o="urn:schemas-microsoft-com:office:office" xmlns:r="http://schemas.openxmlformats.org/officeDocument/2006/relationships" xmlns:m="http://schemas.openxmlformats.org/officeDocument/2006/math" xmlns:v="urn:schemas-microsoft-com:vml" xmlns:wp14="http://schemas.microsoft.com/office/word/2010/wordprocessingDrawing" xmlns:wp="http://schemas.openxmlformats.org/drawingml/2006/wordprocessingDrawing" xmlns:w10="urn:schemas-microsoft-com:office:word" xmlns:w="http://schemas.openxmlformats.org/wordprocessingml/2006/main" xmlns:w14="http://schemas.microsoft.com/office/word/2010/wordml" xmlns:wpg="http://schemas.microsoft.com/office/word/2010/wordprocessingGroup" xmlns:wpi="http://schemas.microsoft.com/office/word/2010/wordprocessingInk" xmlns:wne="http://schemas.microsoft.com/office/word/2006/wordml" xmlns:wps="http://schemas.microsoft.com/office/word/2010/wordprocessingShape" mc:Ignorable="w14 wp14">
   <w:footnote w:type="separator" w:id="-1">
     <w:p>
       <w:pPr>
@@ -98,7 +275,7 @@
 </file>
 
 <file path=word/styles.xml><?xml version="1.0" encoding="utf-8"?>
-<w:styles xmlns:r="http://schemas.openxmlformats.org/officeDocument/2006/relationships" xmlns:w="http://schemas.openxmlformats.org/wordprocessingml/2006/main">
+<w:styles xmlns:mc="http://schemas.openxmlformats.org/markup-compatibility/2006" xmlns:r="http://schemas.openxmlformats.org/officeDocument/2006/relationships" xmlns:w="http://schemas.openxmlformats.org/wordprocessingml/2006/main" xmlns:w14="http://schemas.microsoft.com/office/word/2010/wordml" mc:Ignorable="w14">
   <w:docDefaults>
     <w:rPrDefault>
       <w:rPr>
@@ -113,7 +290,7 @@
       </w:pPr>
     </w:pPrDefault>
   </w:docDefaults>
-  <w:latentStyles w:defLockedState="0" w:defUIPriority="99" w:defSemiHidden="1" w:defUnhideWhenUsed="1" w:defQFormat="0" w:count="267">
+  <w:latentStyles w:defLockedState="0" w:defUIPriority="99" w:defSemiHidden="1" w:defUnhideWhenUsed="1" w:defQFormat="0" w:count="276">
     <w:lsdException w:name="Normal" w:semiHidden="0" w:uiPriority="0" w:unhideWhenUsed="0" w:qFormat="1"/>
     <w:lsdException w:name="heading 1" w:semiHidden="0" w:uiPriority="9" w:unhideWhenUsed="0" w:qFormat="1"/>
     <w:lsdException w:name="heading 2" w:uiPriority="9" w:qFormat="1"/>
@@ -465,7 +642,6 @@
     <w:uiPriority w:val="99"/>
     <w:semiHidden/>
     <w:unhideWhenUsed/>
-    <w:qFormat/>
     <w:tblPr>
       <w:tblInd w:w="0" w:type="dxa"/>
       <w:tblCellMar>
@@ -896,7 +1072,626 @@
       <w:vertAlign w:val="superscript"/>
     </w:rPr>
   </w:style>
+  <w:style w:type="paragraph" w:styleId="BalloonText">
+    <w:name w:val="Balloon Text"/>
+    <w:basedOn w:val="Normal"/>
+    <w:link w:val="BalloonTextChar"/>
+    <w:uiPriority w:val="99"/>
+    <w:semiHidden/>
+    <w:unhideWhenUsed/>
+    <w:rsid w:val="00F90243"/>
+    <w:pPr>
+      <w:spacing w:after="0" w:line="240" w:lineRule="auto"/>
+    </w:pPr>
+    <w:rPr>
+      <w:rFonts w:ascii="Lucida Grande" w:hAnsi="Lucida Grande"/>
+      <w:sz w:val="18"/>
+      <w:szCs w:val="18"/>
+    </w:rPr>
+  </w:style>
+  <w:style w:type="character" w:customStyle="1" w:styleId="BalloonTextChar">
+    <w:name w:val="Balloon Text Char"/>
+    <w:basedOn w:val="DefaultParagraphFont"/>
+    <w:link w:val="BalloonText"/>
+    <w:uiPriority w:val="99"/>
+    <w:semiHidden/>
+    <w:rsid w:val="00F90243"/>
+    <w:rPr>
+      <w:rFonts w:ascii="Lucida Grande" w:hAnsi="Lucida Grande"/>
+      <w:sz w:val="18"/>
+      <w:szCs w:val="18"/>
+    </w:rPr>
+  </w:style>
 </w:styles>
+</file>
+
+<file path=word/stylesWithEffects.xml><?xml version="1.0" encoding="utf-8"?>
+<w:styles xmlns:wpc="http://schemas.microsoft.com/office/word/2010/wordprocessingCanvas" xmlns:mo="http://schemas.microsoft.com/office/mac/office/2008/main" xmlns:mc="http://schemas.openxmlformats.org/markup-compatibility/2006" xmlns:mv="urn:schemas-microsoft-com:mac:vml" xmlns:o="urn:schemas-microsoft-com:office:office" xmlns:r="http://schemas.openxmlformats.org/officeDocument/2006/relationships" xmlns:m="http://schemas.openxmlformats.org/officeDocument/2006/math" xmlns:v="urn:schemas-microsoft-com:vml" xmlns:wp14="http://schemas.microsoft.com/office/word/2010/wordprocessingDrawing" xmlns:wp="http://schemas.openxmlformats.org/drawingml/2006/wordprocessingDrawing" xmlns:w10="urn:schemas-microsoft-com:office:word" xmlns:w="http://schemas.openxmlformats.org/wordprocessingml/2006/main" xmlns:w14="http://schemas.microsoft.com/office/word/2010/wordml" xmlns:wpg="http://schemas.microsoft.com/office/word/2010/wordprocessingGroup" xmlns:wpi="http://schemas.microsoft.com/office/word/2010/wordprocessingInk" xmlns:wne="http://schemas.microsoft.com/office/word/2006/wordml" xmlns:wps="http://schemas.microsoft.com/office/word/2010/wordprocessingShape" mc:Ignorable="w14 wp14">
+  <w:docDefaults>
+    <w:rPrDefault>
+      <w:rPr>
+        <w:rFonts w:asciiTheme="minorHAnsi" w:eastAsiaTheme="minorEastAsia" w:hAnsiTheme="minorHAnsi" w:cstheme="minorBidi"/>
+        <w:sz w:val="24"/>
+        <w:szCs w:val="24"/>
+        <w:lang w:val="en-US" w:eastAsia="ja-JP" w:bidi="ar-SA"/>
+      </w:rPr>
+    </w:rPrDefault>
+    <w:pPrDefault/>
+  </w:docDefaults>
+  <w:latentStyles w:defLockedState="0" w:defUIPriority="99" w:defSemiHidden="1" w:defUnhideWhenUsed="1" w:defQFormat="0" w:count="276">
+    <w:lsdException w:name="Normal" w:semiHidden="0" w:uiPriority="0" w:unhideWhenUsed="0" w:qFormat="1"/>
+    <w:lsdException w:name="heading 1" w:semiHidden="0" w:uiPriority="9" w:unhideWhenUsed="0" w:qFormat="1"/>
+    <w:lsdException w:name="heading 2" w:uiPriority="9" w:qFormat="1"/>
+    <w:lsdException w:name="heading 3" w:uiPriority="9" w:qFormat="1"/>
+    <w:lsdException w:name="heading 4" w:uiPriority="9" w:qFormat="1"/>
+    <w:lsdException w:name="heading 5" w:uiPriority="9" w:qFormat="1"/>
+    <w:lsdException w:name="heading 6" w:uiPriority="9" w:qFormat="1"/>
+    <w:lsdException w:name="heading 7" w:uiPriority="9" w:qFormat="1"/>
+    <w:lsdException w:name="heading 8" w:uiPriority="9" w:qFormat="1"/>
+    <w:lsdException w:name="heading 9" w:uiPriority="9" w:qFormat="1"/>
+    <w:lsdException w:name="toc 1" w:uiPriority="39"/>
+    <w:lsdException w:name="toc 2" w:uiPriority="39"/>
+    <w:lsdException w:name="toc 3" w:uiPriority="39"/>
+    <w:lsdException w:name="toc 4" w:uiPriority="39"/>
+    <w:lsdException w:name="toc 5" w:uiPriority="39"/>
+    <w:lsdException w:name="toc 6" w:uiPriority="39"/>
+    <w:lsdException w:name="toc 7" w:uiPriority="39"/>
+    <w:lsdException w:name="toc 8" w:uiPriority="39"/>
+    <w:lsdException w:name="toc 9" w:uiPriority="39"/>
+    <w:lsdException w:name="caption" w:uiPriority="35" w:qFormat="1"/>
+    <w:lsdException w:name="Title" w:semiHidden="0" w:uiPriority="10" w:unhideWhenUsed="0" w:qFormat="1"/>
+    <w:lsdException w:name="Default Paragraph Font" w:uiPriority="1"/>
+    <w:lsdException w:name="Subtitle" w:semiHidden="0" w:uiPriority="11" w:unhideWhenUsed="0" w:qFormat="1"/>
+    <w:lsdException w:name="Strong" w:semiHidden="0" w:uiPriority="22" w:unhideWhenUsed="0" w:qFormat="1"/>
+    <w:lsdException w:name="Emphasis" w:semiHidden="0" w:uiPriority="20" w:unhideWhenUsed="0" w:qFormat="1"/>
+    <w:lsdException w:name="Table Grid" w:semiHidden="0" w:uiPriority="59" w:unhideWhenUsed="0"/>
+    <w:lsdException w:name="Placeholder Text" w:unhideWhenUsed="0"/>
+    <w:lsdException w:name="No Spacing" w:semiHidden="0" w:uiPriority="1" w:unhideWhenUsed="0" w:qFormat="1"/>
+    <w:lsdException w:name="Light Shading" w:semiHidden="0" w:uiPriority="60" w:unhideWhenUsed="0"/>
+    <w:lsdException w:name="Light List" w:semiHidden="0" w:uiPriority="61" w:unhideWhenUsed="0"/>
+    <w:lsdException w:name="Light Grid" w:semiHidden="0" w:uiPriority="62" w:unhideWhenUsed="0"/>
+    <w:lsdException w:name="Medium Shading 1" w:semiHidden="0" w:uiPriority="63" w:unhideWhenUsed="0"/>
+    <w:lsdException w:name="Medium Shading 2" w:semiHidden="0" w:uiPriority="64" w:unhideWhenUsed="0"/>
+    <w:lsdException w:name="Medium List 1" w:semiHidden="0" w:uiPriority="65" w:unhideWhenUsed="0"/>
+    <w:lsdException w:name="Medium List 2" w:semiHidden="0" w:uiPriority="66" w:unhideWhenUsed="0"/>
+    <w:lsdException w:name="Medium Grid 1" w:semiHidden="0" w:uiPriority="67" w:unhideWhenUsed="0"/>
+    <w:lsdException w:name="Medium Grid 2" w:semiHidden="0" w:uiPriority="68" w:unhideWhenUsed="0"/>
+    <w:lsdException w:name="Medium Grid 3" w:semiHidden="0" w:uiPriority="69" w:unhideWhenUsed="0"/>
+    <w:lsdException w:name="Dark List" w:semiHidden="0" w:uiPriority="70" w:unhideWhenUsed="0"/>
+    <w:lsdException w:name="Colorful Shading" w:semiHidden="0" w:uiPriority="71" w:unhideWhenUsed="0"/>
+    <w:lsdException w:name="Colorful List" w:semiHidden="0" w:uiPriority="72" w:unhideWhenUsed="0"/>
+    <w:lsdException w:name="Colorful Grid" w:semiHidden="0" w:uiPriority="73" w:unhideWhenUsed="0"/>
+    <w:lsdException w:name="Light Shading Accent 1" w:semiHidden="0" w:uiPriority="60" w:unhideWhenUsed="0"/>
+    <w:lsdException w:name="Light List Accent 1" w:semiHidden="0" w:uiPriority="61" w:unhideWhenUsed="0"/>
+    <w:lsdException w:name="Light Grid Accent 1" w:semiHidden="0" w:uiPriority="62" w:unhideWhenUsed="0"/>
+    <w:lsdException w:name="Medium Shading 1 Accent 1" w:semiHidden="0" w:uiPriority="63" w:unhideWhenUsed="0"/>
+    <w:lsdException w:name="Medium Shading 2 Accent 1" w:semiHidden="0" w:uiPriority="64" w:unhideWhenUsed="0"/>
+    <w:lsdException w:name="Medium List 1 Accent 1" w:semiHidden="0" w:uiPriority="65" w:unhideWhenUsed="0"/>
+    <w:lsdException w:name="Revision" w:unhideWhenUsed="0"/>
+    <w:lsdException w:name="List Paragraph" w:semiHidden="0" w:uiPriority="34" w:unhideWhenUsed="0" w:qFormat="1"/>
+    <w:lsdException w:name="Quote" w:semiHidden="0" w:uiPriority="29" w:unhideWhenUsed="0" w:qFormat="1"/>
+    <w:lsdException w:name="Intense Quote" w:semiHidden="0" w:uiPriority="30" w:unhideWhenUsed="0" w:qFormat="1"/>
+    <w:lsdException w:name="Medium List 2 Accent 1" w:semiHidden="0" w:uiPriority="66" w:unhideWhenUsed="0"/>
+    <w:lsdException w:name="Medium Grid 1 Accent 1" w:semiHidden="0" w:uiPriority="67" w:unhideWhenUsed="0"/>
+    <w:lsdException w:name="Medium Grid 2 Accent 1" w:semiHidden="0" w:uiPriority="68" w:unhideWhenUsed="0"/>
+    <w:lsdException w:name="Medium Grid 3 Accent 1" w:semiHidden="0" w:uiPriority="69" w:unhideWhenUsed="0"/>
+    <w:lsdException w:name="Dark List Accent 1" w:semiHidden="0" w:uiPriority="70" w:unhideWhenUsed="0"/>
+    <w:lsdException w:name="Colorful Shading Accent 1" w:semiHidden="0" w:uiPriority="71" w:unhideWhenUsed="0"/>
+    <w:lsdException w:name="Colorful List Accent 1" w:semiHidden="0" w:uiPriority="72" w:unhideWhenUsed="0"/>
+    <w:lsdException w:name="Colorful Grid Accent 1" w:semiHidden="0" w:uiPriority="73" w:unhideWhenUsed="0"/>
+    <w:lsdException w:name="Light Shading Accent 2" w:semiHidden="0" w:uiPriority="60" w:unhideWhenUsed="0"/>
+    <w:lsdException w:name="Light List Accent 2" w:semiHidden="0" w:uiPriority="61" w:unhideWhenUsed="0"/>
+    <w:lsdException w:name="Light Grid Accent 2" w:semiHidden="0" w:uiPriority="62" w:unhideWhenUsed="0"/>
+    <w:lsdException w:name="Medium Shading 1 Accent 2" w:semiHidden="0" w:uiPriority="63" w:unhideWhenUsed="0"/>
+    <w:lsdException w:name="Medium Shading 2 Accent 2" w:semiHidden="0" w:uiPriority="64" w:unhideWhenUsed="0"/>
+    <w:lsdException w:name="Medium List 1 Accent 2" w:semiHidden="0" w:uiPriority="65" w:unhideWhenUsed="0"/>
+    <w:lsdException w:name="Medium List 2 Accent 2" w:semiHidden="0" w:uiPriority="66" w:unhideWhenUsed="0"/>
+    <w:lsdException w:name="Medium Grid 1 Accent 2" w:semiHidden="0" w:uiPriority="67" w:unhideWhenUsed="0"/>
+    <w:lsdException w:name="Medium Grid 2 Accent 2" w:semiHidden="0" w:uiPriority="68" w:unhideWhenUsed="0"/>
+    <w:lsdException w:name="Medium Grid 3 Accent 2" w:semiHidden="0" w:uiPriority="69" w:unhideWhenUsed="0"/>
+    <w:lsdException w:name="Dark List Accent 2" w:semiHidden="0" w:uiPriority="70" w:unhideWhenUsed="0"/>
+    <w:lsdException w:name="Colorful Shading Accent 2" w:semiHidden="0" w:uiPriority="71" w:unhideWhenUsed="0"/>
+    <w:lsdException w:name="Colorful List Accent 2" w:semiHidden="0" w:uiPriority="72" w:unhideWhenUsed="0"/>
+    <w:lsdException w:name="Colorful Grid Accent 2" w:semiHidden="0" w:uiPriority="73" w:unhideWhenUsed="0"/>
+    <w:lsdException w:name="Light Shading Accent 3" w:semiHidden="0" w:uiPriority="60" w:unhideWhenUsed="0"/>
+    <w:lsdException w:name="Light List Accent 3" w:semiHidden="0" w:uiPriority="61" w:unhideWhenUsed="0"/>
+    <w:lsdException w:name="Light Grid Accent 3" w:semiHidden="0" w:uiPriority="62" w:unhideWhenUsed="0"/>
+    <w:lsdException w:name="Medium Shading 1 Accent 3" w:semiHidden="0" w:uiPriority="63" w:unhideWhenUsed="0"/>
+    <w:lsdException w:name="Medium Shading 2 Accent 3" w:semiHidden="0" w:uiPriority="64" w:unhideWhenUsed="0"/>
+    <w:lsdException w:name="Medium List 1 Accent 3" w:semiHidden="0" w:uiPriority="65" w:unhideWhenUsed="0"/>
+    <w:lsdException w:name="Medium List 2 Accent 3" w:semiHidden="0" w:uiPriority="66" w:unhideWhenUsed="0"/>
+    <w:lsdException w:name="Medium Grid 1 Accent 3" w:semiHidden="0" w:uiPriority="67" w:unhideWhenUsed="0"/>
+    <w:lsdException w:name="Medium Grid 2 Accent 3" w:semiHidden="0" w:uiPriority="68" w:unhideWhenUsed="0"/>
+    <w:lsdException w:name="Medium Grid 3 Accent 3" w:semiHidden="0" w:uiPriority="69" w:unhideWhenUsed="0"/>
+    <w:lsdException w:name="Dark List Accent 3" w:semiHidden="0" w:uiPriority="70" w:unhideWhenUsed="0"/>
+    <w:lsdException w:name="Colorful Shading Accent 3" w:semiHidden="0" w:uiPriority="71" w:unhideWhenUsed="0"/>
+    <w:lsdException w:name="Colorful List Accent 3" w:semiHidden="0" w:uiPriority="72" w:unhideWhenUsed="0"/>
+    <w:lsdException w:name="Colorful Grid Accent 3" w:semiHidden="0" w:uiPriority="73" w:unhideWhenUsed="0"/>
+    <w:lsdException w:name="Light Shading Accent 4" w:semiHidden="0" w:uiPriority="60" w:unhideWhenUsed="0"/>
+    <w:lsdException w:name="Light List Accent 4" w:semiHidden="0" w:uiPriority="61" w:unhideWhenUsed="0"/>
+    <w:lsdException w:name="Light Grid Accent 4" w:semiHidden="0" w:uiPriority="62" w:unhideWhenUsed="0"/>
+    <w:lsdException w:name="Medium Shading 1 Accent 4" w:semiHidden="0" w:uiPriority="63" w:unhideWhenUsed="0"/>
+    <w:lsdException w:name="Medium Shading 2 Accent 4" w:semiHidden="0" w:uiPriority="64" w:unhideWhenUsed="0"/>
+    <w:lsdException w:name="Medium List 1 Accent 4" w:semiHidden="0" w:uiPriority="65" w:unhideWhenUsed="0"/>
+    <w:lsdException w:name="Medium List 2 Accent 4" w:semiHidden="0" w:uiPriority="66" w:unhideWhenUsed="0"/>
+    <w:lsdException w:name="Medium Grid 1 Accent 4" w:semiHidden="0" w:uiPriority="67" w:unhideWhenUsed="0"/>
+    <w:lsdException w:name="Medium Grid 2 Accent 4" w:semiHidden="0" w:uiPriority="68" w:unhideWhenUsed="0"/>
+    <w:lsdException w:name="Medium Grid 3 Accent 4" w:semiHidden="0" w:uiPriority="69" w:unhideWhenUsed="0"/>
+    <w:lsdException w:name="Dark List Accent 4" w:semiHidden="0" w:uiPriority="70" w:unhideWhenUsed="0"/>
+    <w:lsdException w:name="Colorful Shading Accent 4" w:semiHidden="0" w:uiPriority="71" w:unhideWhenUsed="0"/>
+    <w:lsdException w:name="Colorful List Accent 4" w:semiHidden="0" w:uiPriority="72" w:unhideWhenUsed="0"/>
+    <w:lsdException w:name="Colorful Grid Accent 4" w:semiHidden="0" w:uiPriority="73" w:unhideWhenUsed="0"/>
+    <w:lsdException w:name="Light Shading Accent 5" w:semiHidden="0" w:uiPriority="60" w:unhideWhenUsed="0"/>
+    <w:lsdException w:name="Light List Accent 5" w:semiHidden="0" w:uiPriority="61" w:unhideWhenUsed="0"/>
+    <w:lsdException w:name="Light Grid Accent 5" w:semiHidden="0" w:uiPriority="62" w:unhideWhenUsed="0"/>
+    <w:lsdException w:name="Medium Shading 1 Accent 5" w:semiHidden="0" w:uiPriority="63" w:unhideWhenUsed="0"/>
+    <w:lsdException w:name="Medium Shading 2 Accent 5" w:semiHidden="0" w:uiPriority="64" w:unhideWhenUsed="0"/>
+    <w:lsdException w:name="Medium List 1 Accent 5" w:semiHidden="0" w:uiPriority="65" w:unhideWhenUsed="0"/>
+    <w:lsdException w:name="Medium List 2 Accent 5" w:semiHidden="0" w:uiPriority="66" w:unhideWhenUsed="0"/>
+    <w:lsdException w:name="Medium Grid 1 Accent 5" w:semiHidden="0" w:uiPriority="67" w:unhideWhenUsed="0"/>
+    <w:lsdException w:name="Medium Grid 2 Accent 5" w:semiHidden="0" w:uiPriority="68" w:unhideWhenUsed="0"/>
+    <w:lsdException w:name="Medium Grid 3 Accent 5" w:semiHidden="0" w:uiPriority="69" w:unhideWhenUsed="0"/>
+    <w:lsdException w:name="Dark List Accent 5" w:semiHidden="0" w:uiPriority="70" w:unhideWhenUsed="0"/>
+    <w:lsdException w:name="Colorful Shading Accent 5" w:semiHidden="0" w:uiPriority="71" w:unhideWhenUsed="0"/>
+    <w:lsdException w:name="Colorful List Accent 5" w:semiHidden="0" w:uiPriority="72" w:unhideWhenUsed="0"/>
+    <w:lsdException w:name="Colorful Grid Accent 5" w:semiHidden="0" w:uiPriority="73" w:unhideWhenUsed="0"/>
+    <w:lsdException w:name="Light Shading Accent 6" w:semiHidden="0" w:uiPriority="60" w:unhideWhenUsed="0"/>
+    <w:lsdException w:name="Light List Accent 6" w:semiHidden="0" w:uiPriority="61" w:unhideWhenUsed="0"/>
+    <w:lsdException w:name="Light Grid Accent 6" w:semiHidden="0" w:uiPriority="62" w:unhideWhenUsed="0"/>
+    <w:lsdException w:name="Medium Shading 1 Accent 6" w:semiHidden="0" w:uiPriority="63" w:unhideWhenUsed="0"/>
+    <w:lsdException w:name="Medium Shading 2 Accent 6" w:semiHidden="0" w:uiPriority="64" w:unhideWhenUsed="0"/>
+    <w:lsdException w:name="Medium List 1 Accent 6" w:semiHidden="0" w:uiPriority="65" w:unhideWhenUsed="0"/>
+    <w:lsdException w:name="Medium List 2 Accent 6" w:semiHidden="0" w:uiPriority="66" w:unhideWhenUsed="0"/>
+    <w:lsdException w:name="Medium Grid 1 Accent 6" w:semiHidden="0" w:uiPriority="67" w:unhideWhenUsed="0"/>
+    <w:lsdException w:name="Medium Grid 2 Accent 6" w:semiHidden="0" w:uiPriority="68" w:unhideWhenUsed="0"/>
+    <w:lsdException w:name="Medium Grid 3 Accent 6" w:semiHidden="0" w:uiPriority="69" w:unhideWhenUsed="0"/>
+    <w:lsdException w:name="Dark List Accent 6" w:semiHidden="0" w:uiPriority="70" w:unhideWhenUsed="0"/>
+    <w:lsdException w:name="Colorful Shading Accent 6" w:semiHidden="0" w:uiPriority="71" w:unhideWhenUsed="0"/>
+    <w:lsdException w:name="Colorful List Accent 6" w:semiHidden="0" w:uiPriority="72" w:unhideWhenUsed="0"/>
+    <w:lsdException w:name="Colorful Grid Accent 6" w:semiHidden="0" w:uiPriority="73" w:unhideWhenUsed="0"/>
+    <w:lsdException w:name="Subtle Emphasis" w:semiHidden="0" w:uiPriority="19" w:unhideWhenUsed="0" w:qFormat="1"/>
+    <w:lsdException w:name="Intense Emphasis" w:semiHidden="0" w:uiPriority="21" w:unhideWhenUsed="0" w:qFormat="1"/>
+    <w:lsdException w:name="Subtle Reference" w:semiHidden="0" w:uiPriority="31" w:unhideWhenUsed="0" w:qFormat="1"/>
+    <w:lsdException w:name="Intense Reference" w:semiHidden="0" w:uiPriority="32" w:unhideWhenUsed="0" w:qFormat="1"/>
+    <w:lsdException w:name="Book Title" w:semiHidden="0" w:uiPriority="33" w:unhideWhenUsed="0" w:qFormat="1"/>
+    <w:lsdException w:name="Bibliography" w:uiPriority="37"/>
+    <w:lsdException w:name="TOC Heading" w:uiPriority="39" w:qFormat="1"/>
+  </w:latentStyles>
+  <w:style w:type="paragraph" w:default="1" w:styleId="Normal">
+    <w:name w:val="Normal"/>
+    <w:qFormat/>
+  </w:style>
+  <w:style w:type="character" w:default="1" w:styleId="DefaultParagraphFont">
+    <w:name w:val="Default Paragraph Font"/>
+    <w:uiPriority w:val="1"/>
+    <w:semiHidden/>
+    <w:unhideWhenUsed/>
+  </w:style>
+  <w:style w:type="table" w:default="1" w:styleId="TableNormal">
+    <w:name w:val="Normal Table"/>
+    <w:uiPriority w:val="99"/>
+    <w:semiHidden/>
+    <w:unhideWhenUsed/>
+    <w:tblPr>
+      <w:tblInd w:w="0" w:type="dxa"/>
+      <w:tblCellMar>
+        <w:top w:w="0" w:type="dxa"/>
+        <w:left w:w="108" w:type="dxa"/>
+        <w:bottom w:w="0" w:type="dxa"/>
+        <w:right w:w="108" w:type="dxa"/>
+      </w:tblCellMar>
+    </w:tblPr>
+  </w:style>
+  <w:style w:type="numbering" w:default="1" w:styleId="NoList">
+    <w:name w:val="No List"/>
+    <w:uiPriority w:val="99"/>
+    <w:semiHidden/>
+    <w:unhideWhenUsed/>
+  </w:style>
+</w:styles>
+</file>
+
+<file path=word/charts/chart1.xml><?xml version="1.0" encoding="utf-8"?>
+<c:chartSpace xmlns:c="http://schemas.openxmlformats.org/drawingml/2006/chart" xmlns:a="http://schemas.openxmlformats.org/drawingml/2006/main" xmlns:r="http://schemas.openxmlformats.org/officeDocument/2006/relationships">
+  <c:date1904 val="0"/>
+  <c:lang val="en-US"/>
+  <c:roundedCorners val="0"/>
+  <mc:AlternateContent xmlns:mc="http://schemas.openxmlformats.org/markup-compatibility/2006">
+    <mc:Choice xmlns:c14="http://schemas.microsoft.com/office/drawing/2007/8/2/chart" Requires="c14">
+      <c14:style val="118"/>
+    </mc:Choice>
+    <mc:Fallback>
+      <c:style val="18"/>
+    </mc:Fallback>
+  </mc:AlternateContent>
+  <c:chart>
+    <c:autoTitleDeleted val="0"/>
+    <c:plotArea>
+      <c:layout/>
+      <c:lineChart>
+        <c:grouping val="standard"/>
+        <c:varyColors val="0"/>
+        <c:ser>
+          <c:idx val="0"/>
+          <c:order val="0"/>
+          <c:tx>
+            <c:strRef>
+              <c:f>Sheet1!$B$1</c:f>
+              <c:strCache>
+                <c:ptCount val="1"/>
+                <c:pt idx="0">
+                  <c:v>70% learning curve</c:v>
+                </c:pt>
+              </c:strCache>
+            </c:strRef>
+          </c:tx>
+          <c:cat>
+            <c:numRef>
+              <c:f>Sheet1!$A$2:$A$22</c:f>
+              <c:numCache>
+                <c:formatCode>General</c:formatCode>
+                <c:ptCount val="21"/>
+                <c:pt idx="0">
+                  <c:v>0.0</c:v>
+                </c:pt>
+                <c:pt idx="1">
+                  <c:v>5.0</c:v>
+                </c:pt>
+                <c:pt idx="2">
+                  <c:v>10.0</c:v>
+                </c:pt>
+                <c:pt idx="3">
+                  <c:v>15.0</c:v>
+                </c:pt>
+                <c:pt idx="4">
+                  <c:v>20.0</c:v>
+                </c:pt>
+                <c:pt idx="5">
+                  <c:v>25.0</c:v>
+                </c:pt>
+                <c:pt idx="6">
+                  <c:v>30.0</c:v>
+                </c:pt>
+                <c:pt idx="7">
+                  <c:v>35.0</c:v>
+                </c:pt>
+                <c:pt idx="8">
+                  <c:v>40.0</c:v>
+                </c:pt>
+                <c:pt idx="9">
+                  <c:v>45.0</c:v>
+                </c:pt>
+                <c:pt idx="10">
+                  <c:v>50.0</c:v>
+                </c:pt>
+                <c:pt idx="11">
+                  <c:v>55.0</c:v>
+                </c:pt>
+                <c:pt idx="12">
+                  <c:v>60.0</c:v>
+                </c:pt>
+                <c:pt idx="13">
+                  <c:v>65.0</c:v>
+                </c:pt>
+                <c:pt idx="14">
+                  <c:v>70.0</c:v>
+                </c:pt>
+                <c:pt idx="15">
+                  <c:v>75.0</c:v>
+                </c:pt>
+                <c:pt idx="16">
+                  <c:v>80.0</c:v>
+                </c:pt>
+                <c:pt idx="17">
+                  <c:v>85.0</c:v>
+                </c:pt>
+                <c:pt idx="18">
+                  <c:v>90.0</c:v>
+                </c:pt>
+                <c:pt idx="19">
+                  <c:v>95.0</c:v>
+                </c:pt>
+                <c:pt idx="20">
+                  <c:v>100.0</c:v>
+                </c:pt>
+              </c:numCache>
+            </c:numRef>
+          </c:cat>
+          <c:val>
+            <c:numRef>
+              <c:f>Sheet1!$B$2:$B$22</c:f>
+              <c:numCache>
+                <c:formatCode>General</c:formatCode>
+                <c:ptCount val="21"/>
+                <c:pt idx="0">
+                  <c:v>100.0</c:v>
+                </c:pt>
+                <c:pt idx="1">
+                  <c:v>85.0</c:v>
+                </c:pt>
+                <c:pt idx="2">
+                  <c:v>70.0</c:v>
+                </c:pt>
+                <c:pt idx="3">
+                  <c:v>58.0</c:v>
+                </c:pt>
+                <c:pt idx="4">
+                  <c:v>50.0</c:v>
+                </c:pt>
+                <c:pt idx="5">
+                  <c:v>45.0</c:v>
+                </c:pt>
+                <c:pt idx="6">
+                  <c:v>41.0</c:v>
+                </c:pt>
+                <c:pt idx="7">
+                  <c:v>38.0</c:v>
+                </c:pt>
+                <c:pt idx="8">
+                  <c:v>35.0</c:v>
+                </c:pt>
+                <c:pt idx="9">
+                  <c:v>32.0</c:v>
+                </c:pt>
+                <c:pt idx="10">
+                  <c:v>30.0</c:v>
+                </c:pt>
+                <c:pt idx="11">
+                  <c:v>28.0</c:v>
+                </c:pt>
+                <c:pt idx="12">
+                  <c:v>27.0</c:v>
+                </c:pt>
+                <c:pt idx="13">
+                  <c:v>26.0</c:v>
+                </c:pt>
+                <c:pt idx="14">
+                  <c:v>26.0</c:v>
+                </c:pt>
+                <c:pt idx="15">
+                  <c:v>25.0</c:v>
+                </c:pt>
+                <c:pt idx="16">
+                  <c:v>25.0</c:v>
+                </c:pt>
+                <c:pt idx="17">
+                  <c:v>25.0</c:v>
+                </c:pt>
+                <c:pt idx="18">
+                  <c:v>24.0</c:v>
+                </c:pt>
+                <c:pt idx="19">
+                  <c:v>24.0</c:v>
+                </c:pt>
+                <c:pt idx="20">
+                  <c:v>24.0</c:v>
+                </c:pt>
+              </c:numCache>
+            </c:numRef>
+          </c:val>
+          <c:smooth val="0"/>
+        </c:ser>
+        <c:ser>
+          <c:idx val="1"/>
+          <c:order val="1"/>
+          <c:tx>
+            <c:strRef>
+              <c:f>Sheet1!$C$1</c:f>
+              <c:strCache>
+                <c:ptCount val="1"/>
+                <c:pt idx="0">
+                  <c:v>80%learning curve</c:v>
+                </c:pt>
+              </c:strCache>
+            </c:strRef>
+          </c:tx>
+          <c:cat>
+            <c:numRef>
+              <c:f>Sheet1!$A$2:$A$22</c:f>
+              <c:numCache>
+                <c:formatCode>General</c:formatCode>
+                <c:ptCount val="21"/>
+                <c:pt idx="0">
+                  <c:v>0.0</c:v>
+                </c:pt>
+                <c:pt idx="1">
+                  <c:v>5.0</c:v>
+                </c:pt>
+                <c:pt idx="2">
+                  <c:v>10.0</c:v>
+                </c:pt>
+                <c:pt idx="3">
+                  <c:v>15.0</c:v>
+                </c:pt>
+                <c:pt idx="4">
+                  <c:v>20.0</c:v>
+                </c:pt>
+                <c:pt idx="5">
+                  <c:v>25.0</c:v>
+                </c:pt>
+                <c:pt idx="6">
+                  <c:v>30.0</c:v>
+                </c:pt>
+                <c:pt idx="7">
+                  <c:v>35.0</c:v>
+                </c:pt>
+                <c:pt idx="8">
+                  <c:v>40.0</c:v>
+                </c:pt>
+                <c:pt idx="9">
+                  <c:v>45.0</c:v>
+                </c:pt>
+                <c:pt idx="10">
+                  <c:v>50.0</c:v>
+                </c:pt>
+                <c:pt idx="11">
+                  <c:v>55.0</c:v>
+                </c:pt>
+                <c:pt idx="12">
+                  <c:v>60.0</c:v>
+                </c:pt>
+                <c:pt idx="13">
+                  <c:v>65.0</c:v>
+                </c:pt>
+                <c:pt idx="14">
+                  <c:v>70.0</c:v>
+                </c:pt>
+                <c:pt idx="15">
+                  <c:v>75.0</c:v>
+                </c:pt>
+                <c:pt idx="16">
+                  <c:v>80.0</c:v>
+                </c:pt>
+                <c:pt idx="17">
+                  <c:v>85.0</c:v>
+                </c:pt>
+                <c:pt idx="18">
+                  <c:v>90.0</c:v>
+                </c:pt>
+                <c:pt idx="19">
+                  <c:v>95.0</c:v>
+                </c:pt>
+                <c:pt idx="20">
+                  <c:v>100.0</c:v>
+                </c:pt>
+              </c:numCache>
+            </c:numRef>
+          </c:cat>
+          <c:val>
+            <c:numRef>
+              <c:f>Sheet1!$C$2:$C$22</c:f>
+              <c:numCache>
+                <c:formatCode>General</c:formatCode>
+                <c:ptCount val="21"/>
+                <c:pt idx="0">
+                  <c:v>100.0</c:v>
+                </c:pt>
+                <c:pt idx="1">
+                  <c:v>90.0</c:v>
+                </c:pt>
+                <c:pt idx="2">
+                  <c:v>80.0</c:v>
+                </c:pt>
+                <c:pt idx="3">
+                  <c:v>70.0</c:v>
+                </c:pt>
+                <c:pt idx="4">
+                  <c:v>65.0</c:v>
+                </c:pt>
+                <c:pt idx="5">
+                  <c:v>62.0</c:v>
+                </c:pt>
+                <c:pt idx="6">
+                  <c:v>59.0</c:v>
+                </c:pt>
+                <c:pt idx="7">
+                  <c:v>56.0</c:v>
+                </c:pt>
+                <c:pt idx="8">
+                  <c:v>53.0</c:v>
+                </c:pt>
+                <c:pt idx="9">
+                  <c:v>50.0</c:v>
+                </c:pt>
+                <c:pt idx="10">
+                  <c:v>48.0</c:v>
+                </c:pt>
+                <c:pt idx="11">
+                  <c:v>46.0</c:v>
+                </c:pt>
+                <c:pt idx="12">
+                  <c:v>44.0</c:v>
+                </c:pt>
+                <c:pt idx="13">
+                  <c:v>42.0</c:v>
+                </c:pt>
+                <c:pt idx="14">
+                  <c:v>41.0</c:v>
+                </c:pt>
+                <c:pt idx="15">
+                  <c:v>41.0</c:v>
+                </c:pt>
+                <c:pt idx="16">
+                  <c:v>40.0</c:v>
+                </c:pt>
+                <c:pt idx="17">
+                  <c:v>40.0</c:v>
+                </c:pt>
+                <c:pt idx="18">
+                  <c:v>39.0</c:v>
+                </c:pt>
+                <c:pt idx="19">
+                  <c:v>39.0</c:v>
+                </c:pt>
+                <c:pt idx="20">
+                  <c:v>38.0</c:v>
+                </c:pt>
+              </c:numCache>
+            </c:numRef>
+          </c:val>
+          <c:smooth val="0"/>
+        </c:ser>
+        <c:dLbls>
+          <c:showLegendKey val="0"/>
+          <c:showVal val="0"/>
+          <c:showCatName val="0"/>
+          <c:showSerName val="0"/>
+          <c:showPercent val="0"/>
+          <c:showBubbleSize val="0"/>
+        </c:dLbls>
+        <c:marker val="1"/>
+        <c:smooth val="0"/>
+        <c:axId val="2109968760"/>
+        <c:axId val="2109971448"/>
+      </c:lineChart>
+      <c:catAx>
+        <c:axId val="2109968760"/>
+        <c:scaling>
+          <c:orientation val="minMax"/>
+        </c:scaling>
+        <c:delete val="0"/>
+        <c:axPos val="b"/>
+        <c:numFmt formatCode="General" sourceLinked="1"/>
+        <c:majorTickMark val="out"/>
+        <c:minorTickMark val="none"/>
+        <c:tickLblPos val="nextTo"/>
+        <c:crossAx val="2109971448"/>
+        <c:crosses val="autoZero"/>
+        <c:auto val="1"/>
+        <c:lblAlgn val="ctr"/>
+        <c:lblOffset val="100"/>
+        <c:noMultiLvlLbl val="0"/>
+      </c:catAx>
+      <c:valAx>
+        <c:axId val="2109971448"/>
+        <c:scaling>
+          <c:orientation val="minMax"/>
+        </c:scaling>
+        <c:delete val="0"/>
+        <c:axPos val="l"/>
+        <c:majorGridlines/>
+        <c:numFmt formatCode="General" sourceLinked="1"/>
+        <c:majorTickMark val="out"/>
+        <c:minorTickMark val="none"/>
+        <c:tickLblPos val="nextTo"/>
+        <c:crossAx val="2109968760"/>
+        <c:crosses val="autoZero"/>
+        <c:crossBetween val="between"/>
+      </c:valAx>
+    </c:plotArea>
+    <c:legend>
+      <c:legendPos val="r"/>
+      <c:layout/>
+      <c:overlay val="0"/>
+    </c:legend>
+    <c:plotVisOnly val="1"/>
+    <c:dispBlanksAs val="gap"/>
+    <c:showDLblsOverMax val="0"/>
+  </c:chart>
+  <c:externalData r:id="rId1">
+    <c:autoUpdate val="0"/>
+  </c:externalData>
+</c:chartSpace>
 </file>
 
 <file path=word/theme/theme1.xml><?xml version="1.0" encoding="utf-8"?>
@@ -1187,7 +1982,7 @@
 </file>
 
 <file path=customXml/itemProps1.xml><?xml version="1.0" encoding="utf-8"?>
-<ds:datastoreItem xmlns:ds="http://schemas.openxmlformats.org/officeDocument/2006/customXml" ds:itemID="{68A3CA8F-478B-4DE5-B7E9-1B9B020C72EE}">
+<ds:datastoreItem xmlns:ds="http://schemas.openxmlformats.org/officeDocument/2006/customXml" ds:itemID="{530FA349-287C-2F49-8625-B18F266D9261}">
   <ds:schemaRefs>
     <ds:schemaRef ds:uri="http://schemas.openxmlformats.org/officeDocument/2006/bibliography"/>
   </ds:schemaRefs>

</xml_diff>